<commit_message>
Adicionando o arquivo PNG do Projeto Oficina
</commit_message>
<xml_diff>
--- a/Projeto de Banco de dados.docx
+++ b/Projeto de Banco de dados.docx
@@ -773,6 +773,58 @@
       </w:r>
     </w:p>
     <w:p/>
+    <w:p>
+      <w:pPr>
+        <w:rPr>
+          <w:b/>
+          <w:bCs/>
+        </w:rPr>
+      </w:pPr>
+      <w:r>
+        <w:rPr>
+          <w:b/>
+          <w:bCs/>
+        </w:rPr>
+        <w:t>Refinando</w:t>
+      </w:r>
+    </w:p>
+    <w:p>
+      <w:pPr>
+        <w:pStyle w:val="PargrafodaLista"/>
+        <w:numPr>
+          <w:ilvl w:val="0"/>
+          <w:numId w:val="9"/>
+        </w:numPr>
+      </w:pPr>
+      <w:r>
+        <w:t>Cliente PF e PF – Uma conta pode ser PJ ou PF, mas não pode ter as duas informações</w:t>
+      </w:r>
+    </w:p>
+    <w:p>
+      <w:pPr>
+        <w:pStyle w:val="PargrafodaLista"/>
+        <w:numPr>
+          <w:ilvl w:val="0"/>
+          <w:numId w:val="9"/>
+        </w:numPr>
+      </w:pPr>
+      <w:r>
+        <w:t>Pagamento – Pode ter cadastrado mais de uma forma de pagamento</w:t>
+      </w:r>
+    </w:p>
+    <w:p>
+      <w:pPr>
+        <w:pStyle w:val="PargrafodaLista"/>
+        <w:numPr>
+          <w:ilvl w:val="0"/>
+          <w:numId w:val="9"/>
+        </w:numPr>
+      </w:pPr>
+      <w:r>
+        <w:t>Entrega – Possui status e código de rastreio</w:t>
+      </w:r>
+    </w:p>
+    <w:p/>
     <w:sectPr>
       <w:pgSz w:w="11906" w:h="16838"/>
       <w:pgMar w:top="1417" w:right="1701" w:bottom="1417" w:left="1701" w:header="708" w:footer="708" w:gutter="0"/>
@@ -1240,7 +1292,7 @@
   <w:abstractNum w:abstractNumId="4" w15:restartNumberingAfterBreak="0">
     <w:nsid w:val="54034C42"/>
     <w:multiLevelType w:val="hybridMultilevel"/>
-    <w:tmpl w:val="6C06C4DC"/>
+    <w:tmpl w:val="55C003A4"/>
     <w:lvl w:ilvl="0" w:tplc="04160001">
       <w:start w:val="1"/>
       <w:numFmt w:val="bullet"/>

</xml_diff>